<commit_message>
(root) actualizacion de documentos y guias
</commit_message>
<xml_diff>
--- a/Borrador_Taller_1.docx
+++ b/Borrador_Taller_1.docx
@@ -860,10 +860,10 @@
             <v:path o:extrusionok="f" gradientshapeok="t" o:connecttype="rect"/>
             <o:lock v:ext="edit" aspectratio="t"/>
           </v:shapetype>
-          <v:shape id="_x0000_i1049" type="#_x0000_t75" style="width:76pt;height:49.2pt" o:ole="">
+          <v:shape id="_x0000_i1025" type="#_x0000_t75" style="width:76.15pt;height:49.15pt" o:ole="">
             <v:imagedata r:id="rId7" o:title=""/>
           </v:shape>
-          <o:OLEObject Type="Embed" ProgID="Package" ShapeID="_x0000_i1049" DrawAspect="Icon" ObjectID="_1776374872" r:id="rId8"/>
+          <o:OLEObject Type="Embed" ProgID="Package" ShapeID="_x0000_i1025" DrawAspect="Icon" ObjectID="_1776375503" r:id="rId8"/>
         </w:object>
       </w:r>
     </w:p>
@@ -2219,10 +2219,10 @@
       </w:pPr>
       <w:r>
         <w:object w:dxaOrig="1520" w:dyaOrig="985" w14:anchorId="2BFB49C5">
-          <v:shape id="_x0000_i1051" type="#_x0000_t75" style="width:76pt;height:49.2pt" o:ole="">
+          <v:shape id="_x0000_i1029" type="#_x0000_t75" style="width:76.15pt;height:49.15pt" o:ole="">
             <v:imagedata r:id="rId9" o:title=""/>
           </v:shape>
-          <o:OLEObject Type="Embed" ProgID="Package" ShapeID="_x0000_i1051" DrawAspect="Icon" ObjectID="_1776374873" r:id="rId10"/>
+          <o:OLEObject Type="Embed" ProgID="Package" ShapeID="_x0000_i1029" DrawAspect="Icon" ObjectID="_1776375504" r:id="rId10"/>
         </w:object>
       </w:r>
     </w:p>
@@ -2385,25 +2385,7 @@
           <w:sz w:val="12"/>
           <w:szCs w:val="12"/>
         </w:rPr>
-        <w:t>0,27-APR-19,500250,12690,34986717,-764995100,-</w:t>
-      </w:r>
-      <w:proofErr w:type="gramStart"/>
-      <w:r>
-        <w:rPr>
-          <w:rFonts w:ascii="Consolas" w:hAnsi="Consolas"/>
-          <w:sz w:val="12"/>
-          <w:szCs w:val="12"/>
-        </w:rPr>
-        <w:t>1,999,-</w:t>
-      </w:r>
-      <w:proofErr w:type="gramEnd"/>
-      <w:r>
-        <w:rPr>
-          <w:rFonts w:ascii="Consolas" w:hAnsi="Consolas"/>
-          <w:sz w:val="12"/>
-          <w:szCs w:val="12"/>
-        </w:rPr>
-        <w:t>1,6184585265,2019-04-26 20:25:33,1175</w:t>
+        <w:t>0,27-APR-19,500250,12690,34986717,-764995100,-1,999,-1,6184585265,2019-04-26 20:25:33,1175</w:t>
       </w:r>
     </w:p>
     <w:p>
@@ -3162,18 +3144,30 @@
     <w:p>
       <w:pPr>
         <w:spacing w:after="0" w:line="220" w:lineRule="atLeast"/>
-        <w:rPr>
-          <w:sz w:val="14"/>
-          <w:szCs w:val="14"/>
-        </w:rPr>
       </w:pPr>
       <w:r>
         <w:object w:dxaOrig="1520" w:dyaOrig="985" w14:anchorId="6FC6F79F">
-          <v:shape id="_x0000_i1052" type="#_x0000_t75" style="width:76pt;height:49.2pt" o:ole="">
+          <v:shape id="_x0000_i1027" type="#_x0000_t75" style="width:76.15pt;height:49.15pt" o:ole="">
             <v:imagedata r:id="rId12" o:title=""/>
           </v:shape>
-          <o:OLEObject Type="Embed" ProgID="Package" ShapeID="_x0000_i1052" DrawAspect="Icon" ObjectID="_1776374874" r:id="rId13"/>
+          <o:OLEObject Type="Embed" ProgID="Package" ShapeID="_x0000_i1027" DrawAspect="Icon" ObjectID="_1776375505" r:id="rId13"/>
         </w:object>
+      </w:r>
+    </w:p>
+    <w:p>
+      <w:pPr>
+        <w:spacing w:after="0" w:line="220" w:lineRule="atLeast"/>
+        <w:rPr>
+          <w:sz w:val="14"/>
+          <w:szCs w:val="14"/>
+        </w:rPr>
+      </w:pPr>
+      <w:r>
+        <w:rPr>
+          <w:sz w:val="14"/>
+          <w:szCs w:val="14"/>
+        </w:rPr>
+        <w:t>https://github.com/carlosjara/MCD_PDD/blob/main/procesamiento_taller_1.ipynb</w:t>
       </w:r>
     </w:p>
     <w:sectPr>

</xml_diff>

<commit_message>
(Fix) correccion de codigo para tratar las horas 12 (AM/PM)
</commit_message>
<xml_diff>
--- a/Borrador_Taller_1.docx
+++ b/Borrador_Taller_1.docx
@@ -16,85 +16,12 @@
           <w:szCs w:val="14"/>
         </w:rPr>
       </w:pPr>
-      <w:proofErr w:type="spellStart"/>
-      <w:r>
-        <w:rPr>
-          <w:sz w:val="14"/>
-          <w:szCs w:val="14"/>
-        </w:rPr>
-        <w:t>How</w:t>
-      </w:r>
-      <w:proofErr w:type="spellEnd"/>
-      <w:r>
-        <w:rPr>
-          <w:sz w:val="14"/>
-          <w:szCs w:val="14"/>
-        </w:rPr>
-        <w:t xml:space="preserve"> </w:t>
-      </w:r>
-      <w:proofErr w:type="spellStart"/>
-      <w:r>
-        <w:rPr>
-          <w:sz w:val="14"/>
-          <w:szCs w:val="14"/>
-        </w:rPr>
-        <w:t>many</w:t>
-      </w:r>
-      <w:proofErr w:type="spellEnd"/>
-      <w:r>
-        <w:rPr>
-          <w:sz w:val="14"/>
-          <w:szCs w:val="14"/>
-        </w:rPr>
-        <w:t xml:space="preserve"> </w:t>
-      </w:r>
-      <w:proofErr w:type="spellStart"/>
-      <w:r>
-        <w:rPr>
-          <w:sz w:val="14"/>
-          <w:szCs w:val="14"/>
-        </w:rPr>
-        <w:t>rows</w:t>
-      </w:r>
-      <w:proofErr w:type="spellEnd"/>
-      <w:r>
-        <w:rPr>
-          <w:sz w:val="14"/>
-          <w:szCs w:val="14"/>
-        </w:rPr>
-        <w:t xml:space="preserve"> </w:t>
-      </w:r>
-      <w:proofErr w:type="spellStart"/>
-      <w:r>
-        <w:rPr>
-          <w:sz w:val="14"/>
-          <w:szCs w:val="14"/>
-        </w:rPr>
-        <w:t>does</w:t>
-      </w:r>
-      <w:proofErr w:type="spellEnd"/>
-      <w:r>
-        <w:rPr>
-          <w:sz w:val="14"/>
-          <w:szCs w:val="14"/>
-        </w:rPr>
-        <w:t xml:space="preserve"> datagrams-nonstd.csv </w:t>
-      </w:r>
-      <w:proofErr w:type="spellStart"/>
-      <w:r>
-        <w:rPr>
-          <w:sz w:val="14"/>
-          <w:szCs w:val="14"/>
-        </w:rPr>
-        <w:t>have</w:t>
-      </w:r>
-      <w:proofErr w:type="spellEnd"/>
-      <w:r>
-        <w:rPr>
-          <w:sz w:val="14"/>
-          <w:szCs w:val="14"/>
-        </w:rPr>
-        <w:t>?</w:t>
+      <w:r>
+        <w:rPr>
+          <w:sz w:val="14"/>
+          <w:szCs w:val="14"/>
+        </w:rPr>
+        <w:t>How many rows does datagrams-nonstd.csv have?</w:t>
       </w:r>
     </w:p>
     <w:p>
@@ -151,23 +78,13 @@
           <w:szCs w:val="12"/>
         </w:rPr>
       </w:pPr>
-      <w:proofErr w:type="spellStart"/>
-      <w:r>
-        <w:rPr>
-          <w:rFonts w:ascii="Consolas" w:hAnsi="Consolas"/>
-          <w:sz w:val="12"/>
-          <w:szCs w:val="12"/>
-        </w:rPr>
-        <w:t>wc</w:t>
-      </w:r>
-      <w:proofErr w:type="spellEnd"/>
-      <w:r>
-        <w:rPr>
-          <w:rFonts w:ascii="Consolas" w:hAnsi="Consolas"/>
-          <w:sz w:val="12"/>
-          <w:szCs w:val="12"/>
-        </w:rPr>
-        <w:t xml:space="preserve"> -l datagrams-nonstd.csv </w:t>
+      <w:r>
+        <w:rPr>
+          <w:rFonts w:ascii="Consolas" w:hAnsi="Consolas"/>
+          <w:sz w:val="12"/>
+          <w:szCs w:val="12"/>
+        </w:rPr>
+        <w:t xml:space="preserve">wc -l datagrams-nonstd.csv </w:t>
       </w:r>
     </w:p>
     <w:p>
@@ -232,72 +149,8 @@
           <w:sz w:val="12"/>
           <w:szCs w:val="12"/>
         </w:rPr>
-        <w:t xml:space="preserve">$ </w:t>
-      </w:r>
-      <w:proofErr w:type="spellStart"/>
-      <w:r>
-        <w:rPr>
-          <w:rFonts w:ascii="Consolas" w:hAnsi="Consolas"/>
-          <w:sz w:val="12"/>
-          <w:szCs w:val="12"/>
-        </w:rPr>
-        <w:t>ls</w:t>
-      </w:r>
-      <w:proofErr w:type="spellEnd"/>
-      <w:r>
-        <w:rPr>
-          <w:rFonts w:ascii="Consolas" w:hAnsi="Consolas"/>
-          <w:sz w:val="12"/>
-          <w:szCs w:val="12"/>
-        </w:rPr>
-        <w:t xml:space="preserve"> -</w:t>
-      </w:r>
-      <w:proofErr w:type="spellStart"/>
-      <w:r>
-        <w:rPr>
-          <w:rFonts w:ascii="Consolas" w:hAnsi="Consolas"/>
-          <w:sz w:val="12"/>
-          <w:szCs w:val="12"/>
-        </w:rPr>
-        <w:t>lart</w:t>
-      </w:r>
-      <w:proofErr w:type="spellEnd"/>
-      <w:r>
-        <w:rPr>
-          <w:rFonts w:ascii="Consolas" w:hAnsi="Consolas"/>
-          <w:sz w:val="12"/>
-          <w:szCs w:val="12"/>
-        </w:rPr>
-        <w:t xml:space="preserve"> | awk "{</w:t>
-      </w:r>
-      <w:proofErr w:type="spellStart"/>
-      <w:r>
-        <w:rPr>
-          <w:rFonts w:ascii="Consolas" w:hAnsi="Consolas"/>
-          <w:sz w:val="12"/>
-          <w:szCs w:val="12"/>
-        </w:rPr>
-        <w:t>print</w:t>
-      </w:r>
-      <w:proofErr w:type="spellEnd"/>
-      <w:r>
-        <w:rPr>
-          <w:rFonts w:ascii="Consolas" w:hAnsi="Consolas"/>
-          <w:sz w:val="12"/>
-          <w:szCs w:val="12"/>
-        </w:rPr>
-        <w:t xml:space="preserve"> \$9 \" -&gt; \" \$5/1024/1024/1024 \" GB\"}" | grep </w:t>
-      </w:r>
-      <w:proofErr w:type="spellStart"/>
-      <w:r>
-        <w:rPr>
-          <w:rFonts w:ascii="Consolas" w:hAnsi="Consolas"/>
-          <w:sz w:val="12"/>
-          <w:szCs w:val="12"/>
-        </w:rPr>
-        <w:t>datagrams</w:t>
-      </w:r>
-      <w:proofErr w:type="spellEnd"/>
+        <w:t>$ ls -lart | awk "{print \$9 \" -&gt; \" \$5/1024/1024/1024 \" GB\"}" | grep datagrams</w:t>
+      </w:r>
     </w:p>
     <w:p>
       <w:pPr>
@@ -346,247 +199,7 @@
           <w:sz w:val="14"/>
           <w:szCs w:val="14"/>
         </w:rPr>
-        <w:t xml:space="preserve">Use awk </w:t>
-      </w:r>
-      <w:proofErr w:type="spellStart"/>
-      <w:r>
-        <w:rPr>
-          <w:sz w:val="14"/>
-          <w:szCs w:val="14"/>
-        </w:rPr>
-        <w:t>to</w:t>
-      </w:r>
-      <w:proofErr w:type="spellEnd"/>
-      <w:r>
-        <w:rPr>
-          <w:sz w:val="14"/>
-          <w:szCs w:val="14"/>
-        </w:rPr>
-        <w:t xml:space="preserve"> </w:t>
-      </w:r>
-      <w:proofErr w:type="spellStart"/>
-      <w:r>
-        <w:rPr>
-          <w:sz w:val="14"/>
-          <w:szCs w:val="14"/>
-        </w:rPr>
-        <w:t>fix</w:t>
-      </w:r>
-      <w:proofErr w:type="spellEnd"/>
-      <w:r>
-        <w:rPr>
-          <w:sz w:val="14"/>
-          <w:szCs w:val="14"/>
-        </w:rPr>
-        <w:t xml:space="preserve"> </w:t>
-      </w:r>
-      <w:proofErr w:type="spellStart"/>
-      <w:r>
-        <w:rPr>
-          <w:sz w:val="14"/>
-          <w:szCs w:val="14"/>
-        </w:rPr>
-        <w:t>the</w:t>
-      </w:r>
-      <w:proofErr w:type="spellEnd"/>
-      <w:r>
-        <w:rPr>
-          <w:sz w:val="14"/>
-          <w:szCs w:val="14"/>
-        </w:rPr>
-        <w:t xml:space="preserve"> </w:t>
-      </w:r>
-      <w:proofErr w:type="spellStart"/>
-      <w:r>
-        <w:rPr>
-          <w:sz w:val="14"/>
-          <w:szCs w:val="14"/>
-        </w:rPr>
-        <w:t>problems</w:t>
-      </w:r>
-      <w:proofErr w:type="spellEnd"/>
-      <w:r>
-        <w:rPr>
-          <w:sz w:val="14"/>
-          <w:szCs w:val="14"/>
-        </w:rPr>
-        <w:t xml:space="preserve"> </w:t>
-      </w:r>
-      <w:proofErr w:type="spellStart"/>
-      <w:r>
-        <w:rPr>
-          <w:sz w:val="14"/>
-          <w:szCs w:val="14"/>
-        </w:rPr>
-        <w:t>found</w:t>
-      </w:r>
-      <w:proofErr w:type="spellEnd"/>
-      <w:r>
-        <w:rPr>
-          <w:sz w:val="14"/>
-          <w:szCs w:val="14"/>
-        </w:rPr>
-        <w:t xml:space="preserve"> in datagrams-nonstd.csv, </w:t>
-      </w:r>
-      <w:proofErr w:type="spellStart"/>
-      <w:r>
-        <w:rPr>
-          <w:sz w:val="14"/>
-          <w:szCs w:val="14"/>
-        </w:rPr>
-        <w:t>save</w:t>
-      </w:r>
-      <w:proofErr w:type="spellEnd"/>
-      <w:r>
-        <w:rPr>
-          <w:sz w:val="14"/>
-          <w:szCs w:val="14"/>
-        </w:rPr>
-        <w:t xml:space="preserve"> </w:t>
-      </w:r>
-      <w:proofErr w:type="spellStart"/>
-      <w:r>
-        <w:rPr>
-          <w:sz w:val="14"/>
-          <w:szCs w:val="14"/>
-        </w:rPr>
-        <w:t>the</w:t>
-      </w:r>
-      <w:proofErr w:type="spellEnd"/>
-      <w:r>
-        <w:rPr>
-          <w:sz w:val="14"/>
-          <w:szCs w:val="14"/>
-        </w:rPr>
-        <w:t xml:space="preserve"> </w:t>
-      </w:r>
-      <w:proofErr w:type="spellStart"/>
-      <w:r>
-        <w:rPr>
-          <w:sz w:val="14"/>
-          <w:szCs w:val="14"/>
-        </w:rPr>
-        <w:t>resulting</w:t>
-      </w:r>
-      <w:proofErr w:type="spellEnd"/>
-      <w:r>
-        <w:rPr>
-          <w:sz w:val="14"/>
-          <w:szCs w:val="14"/>
-        </w:rPr>
-        <w:t xml:space="preserve"> </w:t>
-      </w:r>
-      <w:proofErr w:type="spellStart"/>
-      <w:r>
-        <w:rPr>
-          <w:sz w:val="14"/>
-          <w:szCs w:val="14"/>
-        </w:rPr>
-        <w:t>dataset</w:t>
-      </w:r>
-      <w:proofErr w:type="spellEnd"/>
-      <w:r>
-        <w:rPr>
-          <w:sz w:val="14"/>
-          <w:szCs w:val="14"/>
-        </w:rPr>
-        <w:t xml:space="preserve"> in </w:t>
-      </w:r>
-      <w:proofErr w:type="spellStart"/>
-      <w:r>
-        <w:rPr>
-          <w:sz w:val="14"/>
-          <w:szCs w:val="14"/>
-        </w:rPr>
-        <w:t>the</w:t>
-      </w:r>
-      <w:proofErr w:type="spellEnd"/>
-      <w:r>
-        <w:rPr>
-          <w:sz w:val="14"/>
-          <w:szCs w:val="14"/>
-        </w:rPr>
-        <w:t xml:space="preserve"> file datagrams.csv. </w:t>
-      </w:r>
-      <w:proofErr w:type="spellStart"/>
-      <w:r>
-        <w:rPr>
-          <w:sz w:val="14"/>
-          <w:szCs w:val="14"/>
-        </w:rPr>
-        <w:t>How</w:t>
-      </w:r>
-      <w:proofErr w:type="spellEnd"/>
-      <w:r>
-        <w:rPr>
-          <w:sz w:val="14"/>
-          <w:szCs w:val="14"/>
-        </w:rPr>
-        <w:t xml:space="preserve"> </w:t>
-      </w:r>
-      <w:proofErr w:type="spellStart"/>
-      <w:r>
-        <w:rPr>
-          <w:sz w:val="14"/>
-          <w:szCs w:val="14"/>
-        </w:rPr>
-        <w:t>many</w:t>
-      </w:r>
-      <w:proofErr w:type="spellEnd"/>
-      <w:r>
-        <w:rPr>
-          <w:sz w:val="14"/>
-          <w:szCs w:val="14"/>
-        </w:rPr>
-        <w:t xml:space="preserve"> </w:t>
-      </w:r>
-      <w:proofErr w:type="spellStart"/>
-      <w:r>
-        <w:rPr>
-          <w:sz w:val="14"/>
-          <w:szCs w:val="14"/>
-        </w:rPr>
-        <w:t>rows</w:t>
-      </w:r>
-      <w:proofErr w:type="spellEnd"/>
-      <w:r>
-        <w:rPr>
-          <w:sz w:val="14"/>
-          <w:szCs w:val="14"/>
-        </w:rPr>
-        <w:t xml:space="preserve"> </w:t>
-      </w:r>
-      <w:proofErr w:type="spellStart"/>
-      <w:r>
-        <w:rPr>
-          <w:sz w:val="14"/>
-          <w:szCs w:val="14"/>
-        </w:rPr>
-        <w:t>does</w:t>
-      </w:r>
-      <w:proofErr w:type="spellEnd"/>
-      <w:r>
-        <w:rPr>
-          <w:sz w:val="14"/>
-          <w:szCs w:val="14"/>
-        </w:rPr>
-        <w:t xml:space="preserve"> datagrams.csv </w:t>
-      </w:r>
-      <w:proofErr w:type="spellStart"/>
-      <w:r>
-        <w:rPr>
-          <w:sz w:val="14"/>
-          <w:szCs w:val="14"/>
-        </w:rPr>
-        <w:t>have</w:t>
-      </w:r>
-      <w:proofErr w:type="spellEnd"/>
-      <w:r>
-        <w:rPr>
-          <w:sz w:val="14"/>
-          <w:szCs w:val="14"/>
-        </w:rPr>
-        <w:t>?</w:t>
+        <w:t>Use awk to fix the problems found in datagrams-nonstd.csv, save the resulting dataset in the file datagrams.csv. How many rows does datagrams.csv have?</w:t>
       </w:r>
     </w:p>
     <w:p>
@@ -777,7 +390,6 @@
         </w:rPr>
         <w:t xml:space="preserve"> </w:t>
       </w:r>
-      <w:proofErr w:type="spellStart"/>
       <w:r>
         <w:rPr>
           <w:rFonts w:ascii="Consolas" w:hAnsi="Consolas"/>
@@ -787,7 +399,6 @@
         </w:rPr>
         <w:t>COLUMNAS_1</w:t>
       </w:r>
-      <w:proofErr w:type="spellEnd"/>
     </w:p>
     <w:p>
       <w:pPr>
@@ -863,7 +474,7 @@
           <v:shape id="_x0000_i1025" type="#_x0000_t75" style="width:76.15pt;height:49.15pt" o:ole="">
             <v:imagedata r:id="rId7" o:title=""/>
           </v:shape>
-          <o:OLEObject Type="Embed" ProgID="Package" ShapeID="_x0000_i1025" DrawAspect="Icon" ObjectID="_1776375503" r:id="rId8"/>
+          <o:OLEObject Type="Embed" ProgID="Package" ShapeID="_x0000_i1025" DrawAspect="Icon" ObjectID="_1776437463" r:id="rId8"/>
         </w:object>
       </w:r>
     </w:p>
@@ -918,9 +529,8 @@
           <w:szCs w:val="12"/>
           <w:highlight w:val="yellow"/>
         </w:rPr>
-        <w:t>date; awk -F\, -f "../99_scripts/</w:t>
-      </w:r>
-      <w:proofErr w:type="spellStart"/>
+        <w:t>date; awk -F\, -f "../99</w:t>
+      </w:r>
       <w:r>
         <w:rPr>
           <w:rFonts w:ascii="Consolas" w:hAnsi="Consolas"/>
@@ -928,9 +538,8 @@
           <w:szCs w:val="12"/>
           <w:highlight w:val="yellow"/>
         </w:rPr>
-        <w:t>funciones.awk</w:t>
-      </w:r>
-      <w:proofErr w:type="spellEnd"/>
+        <w:t xml:space="preserve">. </w:t>
+      </w:r>
       <w:r>
         <w:rPr>
           <w:rFonts w:ascii="Consolas" w:hAnsi="Consolas"/>
@@ -938,7 +547,7 @@
           <w:szCs w:val="12"/>
           <w:highlight w:val="yellow"/>
         </w:rPr>
-        <w:t>" datagrams-nonstd.csv &gt; datagrams.csv; date;</w:t>
+        <w:t>scripts/funciones.awk" datagrams-nonstd.csv &gt; datagrams.csv; date;</w:t>
       </w:r>
     </w:p>
     <w:p>
@@ -982,25 +591,7 @@
           <w:sz w:val="12"/>
           <w:szCs w:val="12"/>
         </w:rPr>
-        <w:t xml:space="preserve">date; </w:t>
-      </w:r>
-      <w:proofErr w:type="spellStart"/>
-      <w:r>
-        <w:rPr>
-          <w:rFonts w:ascii="Consolas" w:hAnsi="Consolas"/>
-          <w:sz w:val="12"/>
-          <w:szCs w:val="12"/>
-        </w:rPr>
-        <w:t>wc</w:t>
-      </w:r>
-      <w:proofErr w:type="spellEnd"/>
-      <w:r>
-        <w:rPr>
-          <w:rFonts w:ascii="Consolas" w:hAnsi="Consolas"/>
-          <w:sz w:val="12"/>
-          <w:szCs w:val="12"/>
-        </w:rPr>
-        <w:t xml:space="preserve"> -l datagrams.csv; date;</w:t>
+        <w:t>date; wc -l datagrams.csv; date;</w:t>
       </w:r>
     </w:p>
     <w:p>
@@ -1037,108 +628,26 @@
           <w:sz w:val="12"/>
           <w:szCs w:val="12"/>
         </w:rPr>
-        <w:t xml:space="preserve">#Tamaño </w:t>
-      </w:r>
-      <w:proofErr w:type="spellStart"/>
-      <w:r>
-        <w:rPr>
-          <w:rFonts w:ascii="Consolas" w:hAnsi="Consolas"/>
-          <w:sz w:val="12"/>
-          <w:szCs w:val="12"/>
-        </w:rPr>
-        <w:t>despues</w:t>
-      </w:r>
-      <w:proofErr w:type="spellEnd"/>
-      <w:r>
-        <w:rPr>
-          <w:rFonts w:ascii="Consolas" w:hAnsi="Consolas"/>
-          <w:sz w:val="12"/>
-          <w:szCs w:val="12"/>
-        </w:rPr>
-        <w:t xml:space="preserve"> de procesar</w:t>
-      </w:r>
-    </w:p>
-    <w:p>
-      <w:pPr>
-        <w:spacing w:after="0" w:line="220" w:lineRule="atLeast"/>
-        <w:rPr>
-          <w:rFonts w:ascii="Consolas" w:hAnsi="Consolas"/>
-          <w:sz w:val="12"/>
-          <w:szCs w:val="12"/>
-        </w:rPr>
-      </w:pPr>
-      <w:r>
-        <w:rPr>
-          <w:rFonts w:ascii="Consolas" w:hAnsi="Consolas"/>
-          <w:sz w:val="12"/>
-          <w:szCs w:val="12"/>
-        </w:rPr>
-        <w:t xml:space="preserve">$ </w:t>
-      </w:r>
-      <w:proofErr w:type="spellStart"/>
-      <w:r>
-        <w:rPr>
-          <w:rFonts w:ascii="Consolas" w:hAnsi="Consolas"/>
-          <w:sz w:val="12"/>
-          <w:szCs w:val="12"/>
-        </w:rPr>
-        <w:t>ls</w:t>
-      </w:r>
-      <w:proofErr w:type="spellEnd"/>
-      <w:r>
-        <w:rPr>
-          <w:rFonts w:ascii="Consolas" w:hAnsi="Consolas"/>
-          <w:sz w:val="12"/>
-          <w:szCs w:val="12"/>
-        </w:rPr>
-        <w:t xml:space="preserve"> -</w:t>
-      </w:r>
-      <w:proofErr w:type="spellStart"/>
-      <w:r>
-        <w:rPr>
-          <w:rFonts w:ascii="Consolas" w:hAnsi="Consolas"/>
-          <w:sz w:val="12"/>
-          <w:szCs w:val="12"/>
-        </w:rPr>
-        <w:t>lart</w:t>
-      </w:r>
-      <w:proofErr w:type="spellEnd"/>
-      <w:r>
-        <w:rPr>
-          <w:rFonts w:ascii="Consolas" w:hAnsi="Consolas"/>
-          <w:sz w:val="12"/>
-          <w:szCs w:val="12"/>
-        </w:rPr>
-        <w:t xml:space="preserve"> | awk "{</w:t>
-      </w:r>
-      <w:proofErr w:type="spellStart"/>
-      <w:r>
-        <w:rPr>
-          <w:rFonts w:ascii="Consolas" w:hAnsi="Consolas"/>
-          <w:sz w:val="12"/>
-          <w:szCs w:val="12"/>
-        </w:rPr>
-        <w:t>print</w:t>
-      </w:r>
-      <w:proofErr w:type="spellEnd"/>
-      <w:r>
-        <w:rPr>
-          <w:rFonts w:ascii="Consolas" w:hAnsi="Consolas"/>
-          <w:sz w:val="12"/>
-          <w:szCs w:val="12"/>
-        </w:rPr>
-        <w:t xml:space="preserve"> \$9 \" -&gt; \" \$5/1024/1024/1024 \" GB\"}" | grep </w:t>
-      </w:r>
-      <w:proofErr w:type="spellStart"/>
-      <w:r>
-        <w:rPr>
-          <w:rFonts w:ascii="Consolas" w:hAnsi="Consolas"/>
-          <w:sz w:val="12"/>
-          <w:szCs w:val="12"/>
-        </w:rPr>
-        <w:t>datagrams</w:t>
-      </w:r>
-      <w:proofErr w:type="spellEnd"/>
+        <w:t>#Tamaño despues de procesar</w:t>
+      </w:r>
+    </w:p>
+    <w:p>
+      <w:pPr>
+        <w:spacing w:after="0" w:line="220" w:lineRule="atLeast"/>
+        <w:rPr>
+          <w:rFonts w:ascii="Consolas" w:hAnsi="Consolas"/>
+          <w:sz w:val="12"/>
+          <w:szCs w:val="12"/>
+        </w:rPr>
+      </w:pPr>
+      <w:r>
+        <w:rPr>
+          <w:rFonts w:ascii="Consolas" w:hAnsi="Consolas"/>
+          <w:sz w:val="12"/>
+          <w:szCs w:val="12"/>
+        </w:rPr>
+        <w:t>$ ls -lart | awk "{print \$9 \" -&gt; \" \$5/1024/1024/1024 \" GB\"}" | grep datagrams</w:t>
+      </w:r>
     </w:p>
     <w:p>
       <w:pPr>
@@ -1232,743 +741,44 @@
           <w:szCs w:val="14"/>
         </w:rPr>
       </w:pPr>
-      <w:proofErr w:type="spellStart"/>
-      <w:r>
-        <w:rPr>
-          <w:sz w:val="14"/>
-          <w:szCs w:val="14"/>
-        </w:rPr>
-        <w:t>Extract</w:t>
-      </w:r>
-      <w:proofErr w:type="spellEnd"/>
-      <w:r>
-        <w:rPr>
-          <w:sz w:val="14"/>
-          <w:szCs w:val="14"/>
-        </w:rPr>
-        <w:t xml:space="preserve"> </w:t>
-      </w:r>
-      <w:proofErr w:type="spellStart"/>
-      <w:r>
-        <w:rPr>
-          <w:sz w:val="14"/>
-          <w:szCs w:val="14"/>
-        </w:rPr>
-        <w:t>all</w:t>
-      </w:r>
-      <w:proofErr w:type="spellEnd"/>
-      <w:r>
-        <w:rPr>
-          <w:sz w:val="14"/>
-          <w:szCs w:val="14"/>
-        </w:rPr>
-        <w:t xml:space="preserve"> </w:t>
-      </w:r>
-      <w:proofErr w:type="spellStart"/>
-      <w:r>
-        <w:rPr>
-          <w:sz w:val="14"/>
-          <w:szCs w:val="14"/>
-        </w:rPr>
-        <w:t>rows</w:t>
-      </w:r>
-      <w:proofErr w:type="spellEnd"/>
-      <w:r>
-        <w:rPr>
-          <w:sz w:val="14"/>
-          <w:szCs w:val="14"/>
-        </w:rPr>
-        <w:t xml:space="preserve"> </w:t>
-      </w:r>
-      <w:proofErr w:type="spellStart"/>
-      <w:r>
-        <w:rPr>
-          <w:sz w:val="14"/>
-          <w:szCs w:val="14"/>
-        </w:rPr>
-        <w:t>from</w:t>
-      </w:r>
-      <w:proofErr w:type="spellEnd"/>
-      <w:r>
-        <w:rPr>
-          <w:sz w:val="14"/>
-          <w:szCs w:val="14"/>
-        </w:rPr>
-        <w:t xml:space="preserve"> datagrams.csv </w:t>
-      </w:r>
-      <w:proofErr w:type="spellStart"/>
-      <w:r>
-        <w:rPr>
-          <w:sz w:val="14"/>
-          <w:szCs w:val="14"/>
-        </w:rPr>
-        <w:t>that</w:t>
-      </w:r>
-      <w:proofErr w:type="spellEnd"/>
-      <w:r>
-        <w:rPr>
-          <w:sz w:val="14"/>
-          <w:szCs w:val="14"/>
-        </w:rPr>
-        <w:t xml:space="preserve"> </w:t>
-      </w:r>
-      <w:proofErr w:type="spellStart"/>
-      <w:r>
-        <w:rPr>
-          <w:sz w:val="14"/>
-          <w:szCs w:val="14"/>
-        </w:rPr>
-        <w:t>were</w:t>
-      </w:r>
-      <w:proofErr w:type="spellEnd"/>
-      <w:r>
-        <w:rPr>
-          <w:sz w:val="14"/>
-          <w:szCs w:val="14"/>
-        </w:rPr>
-        <w:t xml:space="preserve"> </w:t>
-      </w:r>
-      <w:proofErr w:type="spellStart"/>
-      <w:r>
-        <w:rPr>
-          <w:sz w:val="14"/>
-          <w:szCs w:val="14"/>
-        </w:rPr>
-        <w:t>generated</w:t>
-      </w:r>
-      <w:proofErr w:type="spellEnd"/>
-      <w:r>
-        <w:rPr>
-          <w:sz w:val="14"/>
-          <w:szCs w:val="14"/>
-        </w:rPr>
-        <w:t xml:space="preserve"> </w:t>
-      </w:r>
-      <w:proofErr w:type="spellStart"/>
-      <w:r>
-        <w:rPr>
-          <w:sz w:val="14"/>
-          <w:szCs w:val="14"/>
-        </w:rPr>
-        <w:t>on</w:t>
-      </w:r>
-      <w:proofErr w:type="spellEnd"/>
-      <w:r>
-        <w:rPr>
-          <w:sz w:val="14"/>
-          <w:szCs w:val="14"/>
-        </w:rPr>
-        <w:t xml:space="preserve"> April 26 2019 (</w:t>
-      </w:r>
-      <w:proofErr w:type="spellStart"/>
-      <w:r>
-        <w:rPr>
-          <w:sz w:val="14"/>
-          <w:szCs w:val="14"/>
-        </w:rPr>
-        <w:t>column</w:t>
-      </w:r>
-      <w:proofErr w:type="spellEnd"/>
-      <w:r>
-        <w:rPr>
-          <w:sz w:val="14"/>
-          <w:szCs w:val="14"/>
-        </w:rPr>
-        <w:t xml:space="preserve"> 11) </w:t>
-      </w:r>
-      <w:proofErr w:type="spellStart"/>
-      <w:r>
-        <w:rPr>
-          <w:sz w:val="14"/>
-          <w:szCs w:val="14"/>
-        </w:rPr>
-        <w:t>to</w:t>
-      </w:r>
-      <w:proofErr w:type="spellEnd"/>
-      <w:r>
-        <w:rPr>
-          <w:sz w:val="14"/>
-          <w:szCs w:val="14"/>
-        </w:rPr>
-        <w:t xml:space="preserve"> output26-APR-19.csv </w:t>
-      </w:r>
-    </w:p>
-    <w:p>
-      <w:pPr>
-        <w:spacing w:after="0" w:line="220" w:lineRule="atLeast"/>
-        <w:rPr>
-          <w:sz w:val="14"/>
-          <w:szCs w:val="14"/>
-        </w:rPr>
-      </w:pPr>
-      <w:proofErr w:type="spellStart"/>
-      <w:r>
-        <w:rPr>
-          <w:sz w:val="14"/>
-          <w:szCs w:val="14"/>
-        </w:rPr>
-        <w:t>Transform</w:t>
-      </w:r>
-      <w:proofErr w:type="spellEnd"/>
-      <w:r>
-        <w:rPr>
-          <w:sz w:val="14"/>
-          <w:szCs w:val="14"/>
-        </w:rPr>
-        <w:t xml:space="preserve"> </w:t>
-      </w:r>
-      <w:proofErr w:type="spellStart"/>
-      <w:r>
-        <w:rPr>
-          <w:sz w:val="14"/>
-          <w:szCs w:val="14"/>
-        </w:rPr>
-        <w:t>the</w:t>
-      </w:r>
-      <w:proofErr w:type="spellEnd"/>
-      <w:r>
-        <w:rPr>
-          <w:sz w:val="14"/>
-          <w:szCs w:val="14"/>
-        </w:rPr>
-        <w:t xml:space="preserve"> </w:t>
-      </w:r>
-      <w:proofErr w:type="spellStart"/>
-      <w:r>
-        <w:rPr>
-          <w:sz w:val="14"/>
-          <w:szCs w:val="14"/>
-        </w:rPr>
-        <w:t>format</w:t>
-      </w:r>
-      <w:proofErr w:type="spellEnd"/>
-      <w:r>
-        <w:rPr>
-          <w:sz w:val="14"/>
-          <w:szCs w:val="14"/>
-        </w:rPr>
-        <w:t xml:space="preserve"> </w:t>
-      </w:r>
-      <w:proofErr w:type="spellStart"/>
-      <w:r>
-        <w:rPr>
-          <w:sz w:val="14"/>
-          <w:szCs w:val="14"/>
-        </w:rPr>
-        <w:t>of</w:t>
-      </w:r>
-      <w:proofErr w:type="spellEnd"/>
-      <w:r>
-        <w:rPr>
-          <w:sz w:val="14"/>
-          <w:szCs w:val="14"/>
-        </w:rPr>
-        <w:t xml:space="preserve"> </w:t>
-      </w:r>
-      <w:proofErr w:type="spellStart"/>
-      <w:r>
-        <w:rPr>
-          <w:sz w:val="14"/>
-          <w:szCs w:val="14"/>
-        </w:rPr>
-        <w:t>column</w:t>
-      </w:r>
-      <w:proofErr w:type="spellEnd"/>
-      <w:r>
-        <w:rPr>
-          <w:sz w:val="14"/>
-          <w:szCs w:val="14"/>
-        </w:rPr>
-        <w:t xml:space="preserve"> 11 (</w:t>
-      </w:r>
-      <w:proofErr w:type="spellStart"/>
-      <w:r>
-        <w:rPr>
-          <w:sz w:val="14"/>
-          <w:szCs w:val="14"/>
-        </w:rPr>
-        <w:t>e.g</w:t>
-      </w:r>
-      <w:proofErr w:type="spellEnd"/>
-      <w:r>
-        <w:rPr>
-          <w:sz w:val="14"/>
-          <w:szCs w:val="14"/>
-        </w:rPr>
-        <w:t xml:space="preserve">., </w:t>
-      </w:r>
-      <w:proofErr w:type="spellStart"/>
-      <w:r>
-        <w:rPr>
-          <w:sz w:val="14"/>
-          <w:szCs w:val="14"/>
-        </w:rPr>
-        <w:t>using</w:t>
-      </w:r>
-      <w:proofErr w:type="spellEnd"/>
-      <w:r>
-        <w:rPr>
-          <w:sz w:val="14"/>
-          <w:szCs w:val="14"/>
-        </w:rPr>
-        <w:t xml:space="preserve"> </w:t>
-      </w:r>
-      <w:proofErr w:type="spellStart"/>
-      <w:r>
-        <w:rPr>
-          <w:sz w:val="14"/>
-          <w:szCs w:val="14"/>
-        </w:rPr>
-        <w:t>substitution</w:t>
-      </w:r>
-      <w:proofErr w:type="spellEnd"/>
-      <w:r>
-        <w:rPr>
-          <w:sz w:val="14"/>
-          <w:szCs w:val="14"/>
-        </w:rPr>
-        <w:t xml:space="preserve">): </w:t>
-      </w:r>
-      <w:proofErr w:type="spellStart"/>
-      <w:r>
-        <w:rPr>
-          <w:sz w:val="14"/>
-          <w:szCs w:val="14"/>
-        </w:rPr>
-        <w:t>this</w:t>
-      </w:r>
-      <w:proofErr w:type="spellEnd"/>
-      <w:r>
-        <w:rPr>
-          <w:sz w:val="14"/>
-          <w:szCs w:val="14"/>
-        </w:rPr>
-        <w:t xml:space="preserve"> </w:t>
-      </w:r>
-      <w:proofErr w:type="spellStart"/>
-      <w:r>
-        <w:rPr>
-          <w:sz w:val="14"/>
-          <w:szCs w:val="14"/>
-        </w:rPr>
-        <w:t>is</w:t>
-      </w:r>
-      <w:proofErr w:type="spellEnd"/>
-      <w:r>
-        <w:rPr>
-          <w:sz w:val="14"/>
-          <w:szCs w:val="14"/>
-        </w:rPr>
-        <w:t xml:space="preserve"> a </w:t>
-      </w:r>
-      <w:proofErr w:type="spellStart"/>
-      <w:r>
-        <w:rPr>
-          <w:sz w:val="14"/>
-          <w:szCs w:val="14"/>
-        </w:rPr>
-        <w:t>timestamp</w:t>
-      </w:r>
-      <w:proofErr w:type="spellEnd"/>
-      <w:r>
-        <w:rPr>
-          <w:sz w:val="14"/>
-          <w:szCs w:val="14"/>
-        </w:rPr>
-        <w:t xml:space="preserve">, </w:t>
-      </w:r>
-      <w:proofErr w:type="spellStart"/>
-      <w:r>
-        <w:rPr>
-          <w:sz w:val="14"/>
-          <w:szCs w:val="14"/>
-        </w:rPr>
-        <w:t>but</w:t>
-      </w:r>
-      <w:proofErr w:type="spellEnd"/>
-      <w:r>
-        <w:rPr>
-          <w:sz w:val="14"/>
-          <w:szCs w:val="14"/>
-        </w:rPr>
-        <w:t xml:space="preserve"> </w:t>
-      </w:r>
-      <w:proofErr w:type="spellStart"/>
-      <w:r>
-        <w:rPr>
-          <w:sz w:val="14"/>
-          <w:szCs w:val="14"/>
-        </w:rPr>
-        <w:t>not</w:t>
-      </w:r>
-      <w:proofErr w:type="spellEnd"/>
-      <w:r>
-        <w:rPr>
-          <w:sz w:val="14"/>
-          <w:szCs w:val="14"/>
-        </w:rPr>
-        <w:t xml:space="preserve"> in a standard </w:t>
-      </w:r>
-      <w:proofErr w:type="spellStart"/>
-      <w:r>
-        <w:rPr>
-          <w:sz w:val="14"/>
-          <w:szCs w:val="14"/>
-        </w:rPr>
-        <w:t>format</w:t>
-      </w:r>
-      <w:proofErr w:type="spellEnd"/>
-      <w:r>
-        <w:rPr>
-          <w:sz w:val="14"/>
-          <w:szCs w:val="14"/>
-        </w:rPr>
-        <w:t xml:space="preserve">. Change </w:t>
-      </w:r>
-      <w:proofErr w:type="spellStart"/>
-      <w:r>
-        <w:rPr>
-          <w:sz w:val="14"/>
-          <w:szCs w:val="14"/>
-        </w:rPr>
-        <w:t>it</w:t>
-      </w:r>
-      <w:proofErr w:type="spellEnd"/>
-      <w:r>
-        <w:rPr>
-          <w:sz w:val="14"/>
-          <w:szCs w:val="14"/>
-        </w:rPr>
-        <w:t xml:space="preserve"> </w:t>
-      </w:r>
-      <w:proofErr w:type="spellStart"/>
-      <w:r>
-        <w:rPr>
-          <w:sz w:val="14"/>
-          <w:szCs w:val="14"/>
-        </w:rPr>
-        <w:t>to</w:t>
-      </w:r>
-      <w:proofErr w:type="spellEnd"/>
-      <w:r>
-        <w:rPr>
-          <w:sz w:val="14"/>
-          <w:szCs w:val="14"/>
-        </w:rPr>
-        <w:t xml:space="preserve"> </w:t>
-      </w:r>
-      <w:proofErr w:type="spellStart"/>
-      <w:r>
-        <w:rPr>
-          <w:sz w:val="14"/>
-          <w:szCs w:val="14"/>
-        </w:rPr>
-        <w:t>the</w:t>
-      </w:r>
-      <w:proofErr w:type="spellEnd"/>
-      <w:r>
-        <w:rPr>
-          <w:sz w:val="14"/>
-          <w:szCs w:val="14"/>
-        </w:rPr>
-        <w:t xml:space="preserve"> </w:t>
-      </w:r>
-      <w:proofErr w:type="spellStart"/>
-      <w:r>
-        <w:rPr>
-          <w:sz w:val="14"/>
-          <w:szCs w:val="14"/>
-        </w:rPr>
-        <w:t>format</w:t>
-      </w:r>
-      <w:proofErr w:type="spellEnd"/>
-      <w:r>
-        <w:rPr>
-          <w:sz w:val="14"/>
-          <w:szCs w:val="14"/>
-        </w:rPr>
-        <w:t xml:space="preserve"> ‘YYYY-MM-DD HH24:MI’. </w:t>
-      </w:r>
-      <w:proofErr w:type="spellStart"/>
-      <w:r>
-        <w:rPr>
-          <w:sz w:val="14"/>
-          <w:szCs w:val="14"/>
-        </w:rPr>
-        <w:t>Eliminating</w:t>
-      </w:r>
-      <w:proofErr w:type="spellEnd"/>
-      <w:r>
-        <w:rPr>
-          <w:sz w:val="14"/>
-          <w:szCs w:val="14"/>
-        </w:rPr>
-        <w:t xml:space="preserve"> </w:t>
-      </w:r>
-      <w:proofErr w:type="spellStart"/>
-      <w:r>
-        <w:rPr>
-          <w:sz w:val="14"/>
-          <w:szCs w:val="14"/>
-        </w:rPr>
-        <w:t>seconds</w:t>
-      </w:r>
-      <w:proofErr w:type="spellEnd"/>
-      <w:r>
-        <w:rPr>
-          <w:sz w:val="14"/>
-          <w:szCs w:val="14"/>
-        </w:rPr>
-        <w:t xml:space="preserve"> and </w:t>
-      </w:r>
-      <w:proofErr w:type="spellStart"/>
-      <w:r>
-        <w:rPr>
-          <w:sz w:val="14"/>
-          <w:szCs w:val="14"/>
-        </w:rPr>
-        <w:t>milliseconds</w:t>
-      </w:r>
-      <w:proofErr w:type="spellEnd"/>
-      <w:r>
-        <w:rPr>
-          <w:sz w:val="14"/>
-          <w:szCs w:val="14"/>
-        </w:rPr>
-        <w:t xml:space="preserve"> </w:t>
-      </w:r>
-      <w:proofErr w:type="spellStart"/>
-      <w:r>
-        <w:rPr>
-          <w:sz w:val="14"/>
-          <w:szCs w:val="14"/>
-        </w:rPr>
-        <w:t>will</w:t>
-      </w:r>
-      <w:proofErr w:type="spellEnd"/>
-      <w:r>
-        <w:rPr>
-          <w:sz w:val="14"/>
-          <w:szCs w:val="14"/>
-        </w:rPr>
-        <w:t xml:space="preserve"> </w:t>
-      </w:r>
-      <w:proofErr w:type="spellStart"/>
-      <w:r>
-        <w:rPr>
-          <w:sz w:val="14"/>
-          <w:szCs w:val="14"/>
-        </w:rPr>
-        <w:t>help</w:t>
-      </w:r>
-      <w:proofErr w:type="spellEnd"/>
-      <w:r>
-        <w:rPr>
-          <w:sz w:val="14"/>
-          <w:szCs w:val="14"/>
-        </w:rPr>
-        <w:t xml:space="preserve"> </w:t>
-      </w:r>
-      <w:proofErr w:type="spellStart"/>
-      <w:r>
-        <w:rPr>
-          <w:sz w:val="14"/>
-          <w:szCs w:val="14"/>
-        </w:rPr>
-        <w:t>you</w:t>
-      </w:r>
-      <w:proofErr w:type="spellEnd"/>
-      <w:r>
-        <w:rPr>
-          <w:sz w:val="14"/>
-          <w:szCs w:val="14"/>
-        </w:rPr>
-        <w:t xml:space="preserve"> </w:t>
-      </w:r>
-      <w:proofErr w:type="spellStart"/>
-      <w:r>
-        <w:rPr>
-          <w:sz w:val="14"/>
-          <w:szCs w:val="14"/>
-        </w:rPr>
-        <w:t>to</w:t>
-      </w:r>
-      <w:proofErr w:type="spellEnd"/>
-      <w:r>
-        <w:rPr>
-          <w:sz w:val="14"/>
-          <w:szCs w:val="14"/>
-        </w:rPr>
-        <w:t xml:space="preserve"> </w:t>
-      </w:r>
-      <w:proofErr w:type="spellStart"/>
-      <w:r>
-        <w:rPr>
-          <w:sz w:val="14"/>
-          <w:szCs w:val="14"/>
-        </w:rPr>
-        <w:t>build</w:t>
-      </w:r>
-      <w:proofErr w:type="spellEnd"/>
-      <w:r>
-        <w:rPr>
-          <w:sz w:val="14"/>
-          <w:szCs w:val="14"/>
-        </w:rPr>
-        <w:t xml:space="preserve"> </w:t>
-      </w:r>
-      <w:proofErr w:type="spellStart"/>
-      <w:r>
-        <w:rPr>
-          <w:sz w:val="14"/>
-          <w:szCs w:val="14"/>
-        </w:rPr>
-        <w:t>the</w:t>
-      </w:r>
-      <w:proofErr w:type="spellEnd"/>
-      <w:r>
-        <w:rPr>
-          <w:sz w:val="14"/>
-          <w:szCs w:val="14"/>
-        </w:rPr>
-        <w:t xml:space="preserve"> </w:t>
-      </w:r>
-      <w:proofErr w:type="spellStart"/>
-      <w:r>
-        <w:rPr>
-          <w:sz w:val="14"/>
-          <w:szCs w:val="14"/>
-        </w:rPr>
-        <w:t>histogram</w:t>
-      </w:r>
-      <w:proofErr w:type="spellEnd"/>
-      <w:r>
-        <w:rPr>
-          <w:sz w:val="14"/>
-          <w:szCs w:val="14"/>
-        </w:rPr>
-        <w:t xml:space="preserve"> </w:t>
-      </w:r>
-      <w:proofErr w:type="spellStart"/>
-      <w:r>
-        <w:rPr>
-          <w:sz w:val="14"/>
-          <w:szCs w:val="14"/>
-        </w:rPr>
-        <w:t>of</w:t>
-      </w:r>
-      <w:proofErr w:type="spellEnd"/>
-      <w:r>
-        <w:rPr>
-          <w:sz w:val="14"/>
-          <w:szCs w:val="14"/>
-        </w:rPr>
-        <w:t xml:space="preserve"> </w:t>
-      </w:r>
-      <w:proofErr w:type="spellStart"/>
-      <w:r>
-        <w:rPr>
-          <w:sz w:val="14"/>
-          <w:szCs w:val="14"/>
-        </w:rPr>
-        <w:t>datagrams</w:t>
-      </w:r>
-      <w:proofErr w:type="spellEnd"/>
-      <w:r>
-        <w:rPr>
-          <w:sz w:val="14"/>
-          <w:szCs w:val="14"/>
-        </w:rPr>
-        <w:t xml:space="preserve"> </w:t>
-      </w:r>
-      <w:proofErr w:type="spellStart"/>
-      <w:r>
-        <w:rPr>
-          <w:sz w:val="14"/>
-          <w:szCs w:val="14"/>
-        </w:rPr>
-        <w:t>by</w:t>
-      </w:r>
-      <w:proofErr w:type="spellEnd"/>
-      <w:r>
-        <w:rPr>
-          <w:sz w:val="14"/>
-          <w:szCs w:val="14"/>
-        </w:rPr>
-        <w:t xml:space="preserve"> minute. </w:t>
-      </w:r>
-    </w:p>
-    <w:p>
-      <w:pPr>
-        <w:spacing w:after="0" w:line="220" w:lineRule="atLeast"/>
-        <w:rPr>
-          <w:sz w:val="14"/>
-          <w:szCs w:val="14"/>
-        </w:rPr>
-      </w:pPr>
-      <w:proofErr w:type="spellStart"/>
-      <w:r>
-        <w:rPr>
-          <w:sz w:val="14"/>
-          <w:szCs w:val="14"/>
-        </w:rPr>
-        <w:t>Example</w:t>
-      </w:r>
-      <w:proofErr w:type="spellEnd"/>
-      <w:r>
-        <w:rPr>
-          <w:sz w:val="14"/>
-          <w:szCs w:val="14"/>
-        </w:rPr>
-        <w:t xml:space="preserve">: </w:t>
-      </w:r>
-      <w:proofErr w:type="spellStart"/>
-      <w:r>
-        <w:rPr>
-          <w:sz w:val="14"/>
-          <w:szCs w:val="14"/>
-        </w:rPr>
-        <w:t>transform</w:t>
-      </w:r>
-      <w:proofErr w:type="spellEnd"/>
-      <w:r>
-        <w:rPr>
-          <w:sz w:val="14"/>
-          <w:szCs w:val="14"/>
-        </w:rPr>
-        <w:t xml:space="preserve"> </w:t>
-      </w:r>
-      <w:proofErr w:type="spellStart"/>
-      <w:r>
-        <w:rPr>
-          <w:sz w:val="14"/>
-          <w:szCs w:val="14"/>
-        </w:rPr>
-        <w:t>from</w:t>
-      </w:r>
-      <w:proofErr w:type="spellEnd"/>
-      <w:r>
-        <w:rPr>
-          <w:sz w:val="14"/>
-          <w:szCs w:val="14"/>
-        </w:rPr>
-        <w:t xml:space="preserve"> “30-APR-19 03.41.05.000000” </w:t>
-      </w:r>
-      <w:proofErr w:type="spellStart"/>
-      <w:r>
-        <w:rPr>
-          <w:sz w:val="14"/>
-          <w:szCs w:val="14"/>
-        </w:rPr>
-        <w:t>to</w:t>
-      </w:r>
-      <w:proofErr w:type="spellEnd"/>
-      <w:r>
-        <w:rPr>
-          <w:sz w:val="14"/>
-          <w:szCs w:val="14"/>
-        </w:rPr>
-        <w:t xml:space="preserve"> “2019-04-30 03:41:05”</w:t>
+      <w:r>
+        <w:rPr>
+          <w:sz w:val="14"/>
+          <w:szCs w:val="14"/>
+        </w:rPr>
+        <w:t xml:space="preserve">Extract all rows from datagrams.csv that were generated on April 26 2019 (column 11) to output26-APR-19.csv </w:t>
+      </w:r>
+    </w:p>
+    <w:p>
+      <w:pPr>
+        <w:spacing w:after="0" w:line="220" w:lineRule="atLeast"/>
+        <w:rPr>
+          <w:sz w:val="14"/>
+          <w:szCs w:val="14"/>
+        </w:rPr>
+      </w:pPr>
+      <w:r>
+        <w:rPr>
+          <w:sz w:val="14"/>
+          <w:szCs w:val="14"/>
+        </w:rPr>
+        <w:t xml:space="preserve">Transform the format of column 11 (e.g., using substitution): this is a timestamp, but not in a standard format. Change it to the format ‘YYYY-MM-DD HH24:MI’. Eliminating seconds and milliseconds will help you to build the histogram of datagrams by minute. </w:t>
+      </w:r>
+    </w:p>
+    <w:p>
+      <w:pPr>
+        <w:spacing w:after="0" w:line="220" w:lineRule="atLeast"/>
+        <w:rPr>
+          <w:sz w:val="14"/>
+          <w:szCs w:val="14"/>
+        </w:rPr>
+      </w:pPr>
+      <w:r>
+        <w:rPr>
+          <w:sz w:val="14"/>
+          <w:szCs w:val="14"/>
+        </w:rPr>
+        <w:t>Example: transform from “30-APR-19 03.41.05.000000” to “2019-04-30 03:41:05”</w:t>
       </w:r>
     </w:p>
     <w:p>
@@ -2015,9 +825,90 @@
           <w:szCs w:val="12"/>
           <w:highlight w:val="yellow"/>
         </w:rPr>
-        <w:t>awk -F\, '$11 ~ '/^26-APR-19/' {</w:t>
-      </w:r>
-      <w:proofErr w:type="spellStart"/>
+        <w:t>awk -F\, '$11 ~ '/^26-APR-19/' {print $0}' datagrams.csv &gt; temp-26-APR-19.csv</w:t>
+      </w:r>
+    </w:p>
+    <w:p>
+      <w:pPr>
+        <w:spacing w:after="0" w:line="220" w:lineRule="atLeast"/>
+        <w:rPr>
+          <w:rFonts w:ascii="Consolas" w:hAnsi="Consolas"/>
+          <w:sz w:val="12"/>
+          <w:szCs w:val="12"/>
+        </w:rPr>
+      </w:pPr>
+      <w:r>
+        <w:rPr>
+          <w:rFonts w:ascii="Consolas" w:hAnsi="Consolas"/>
+          <w:sz w:val="12"/>
+          <w:szCs w:val="12"/>
+        </w:rPr>
+        <w:t>## Ver la cantidad de registros de la salida del borrado</w:t>
+      </w:r>
+    </w:p>
+    <w:p>
+      <w:pPr>
+        <w:spacing w:after="0" w:line="220" w:lineRule="atLeast"/>
+        <w:rPr>
+          <w:rFonts w:ascii="Consolas" w:hAnsi="Consolas"/>
+          <w:sz w:val="12"/>
+          <w:szCs w:val="12"/>
+        </w:rPr>
+      </w:pPr>
+      <w:r>
+        <w:rPr>
+          <w:rFonts w:ascii="Consolas" w:hAnsi="Consolas"/>
+          <w:sz w:val="12"/>
+          <w:szCs w:val="12"/>
+        </w:rPr>
+        <w:t>wc -l temp-26-APR-19.csv</w:t>
+      </w:r>
+    </w:p>
+    <w:p>
+      <w:pPr>
+        <w:spacing w:after="0" w:line="220" w:lineRule="atLeast"/>
+        <w:rPr>
+          <w:rFonts w:ascii="Consolas" w:hAnsi="Consolas"/>
+          <w:sz w:val="12"/>
+          <w:szCs w:val="12"/>
+        </w:rPr>
+      </w:pPr>
+      <w:r>
+        <w:rPr>
+          <w:rFonts w:ascii="Consolas" w:hAnsi="Consolas"/>
+          <w:sz w:val="12"/>
+          <w:szCs w:val="12"/>
+        </w:rPr>
+        <w:t>2403018 temp-26-APR-19.csv</w:t>
+      </w:r>
+    </w:p>
+    <w:p>
+      <w:pPr>
+        <w:spacing w:after="0" w:line="220" w:lineRule="atLeast"/>
+        <w:rPr>
+          <w:rFonts w:ascii="Consolas" w:hAnsi="Consolas"/>
+          <w:sz w:val="12"/>
+          <w:szCs w:val="12"/>
+        </w:rPr>
+      </w:pPr>
+      <w:r>
+        <w:rPr>
+          <w:rFonts w:ascii="Consolas" w:hAnsi="Consolas"/>
+          <w:sz w:val="12"/>
+          <w:szCs w:val="12"/>
+        </w:rPr>
+        <w:t>#Cambiar el formato de las fechas</w:t>
+      </w:r>
+    </w:p>
+    <w:p>
+      <w:pPr>
+        <w:spacing w:after="0" w:line="220" w:lineRule="atLeast"/>
+        <w:rPr>
+          <w:rFonts w:ascii="Consolas" w:hAnsi="Consolas"/>
+          <w:sz w:val="12"/>
+          <w:szCs w:val="12"/>
+        </w:rPr>
+      </w:pPr>
       <w:r>
         <w:rPr>
           <w:rFonts w:ascii="Consolas" w:hAnsi="Consolas"/>
@@ -2025,9 +916,8 @@
           <w:szCs w:val="12"/>
           <w:highlight w:val="yellow"/>
         </w:rPr>
-        <w:t>print</w:t>
-      </w:r>
-      <w:proofErr w:type="spellEnd"/>
+        <w:t xml:space="preserve">awk -F\, -f </w:t>
+      </w:r>
       <w:r>
         <w:rPr>
           <w:rFonts w:ascii="Consolas" w:hAnsi="Consolas"/>
@@ -2035,100 +925,8 @@
           <w:szCs w:val="12"/>
           <w:highlight w:val="yellow"/>
         </w:rPr>
-        <w:t xml:space="preserve"> $0}' datagrams.csv &gt; temp-26-APR-19.csv</w:t>
-      </w:r>
-    </w:p>
-    <w:p>
-      <w:pPr>
-        <w:spacing w:after="0" w:line="220" w:lineRule="atLeast"/>
-        <w:rPr>
-          <w:rFonts w:ascii="Consolas" w:hAnsi="Consolas"/>
-          <w:sz w:val="12"/>
-          <w:szCs w:val="12"/>
-        </w:rPr>
-      </w:pPr>
-      <w:r>
-        <w:rPr>
-          <w:rFonts w:ascii="Consolas" w:hAnsi="Consolas"/>
-          <w:sz w:val="12"/>
-          <w:szCs w:val="12"/>
-        </w:rPr>
-        <w:t>## Ver la cantidad de registros de la salida del borrado</w:t>
-      </w:r>
-    </w:p>
-    <w:p>
-      <w:pPr>
-        <w:spacing w:after="0" w:line="220" w:lineRule="atLeast"/>
-        <w:rPr>
-          <w:rFonts w:ascii="Consolas" w:hAnsi="Consolas"/>
-          <w:sz w:val="12"/>
-          <w:szCs w:val="12"/>
-        </w:rPr>
-      </w:pPr>
-      <w:proofErr w:type="spellStart"/>
-      <w:r>
-        <w:rPr>
-          <w:rFonts w:ascii="Consolas" w:hAnsi="Consolas"/>
-          <w:sz w:val="12"/>
-          <w:szCs w:val="12"/>
-        </w:rPr>
-        <w:t>wc</w:t>
-      </w:r>
-      <w:proofErr w:type="spellEnd"/>
-      <w:r>
-        <w:rPr>
-          <w:rFonts w:ascii="Consolas" w:hAnsi="Consolas"/>
-          <w:sz w:val="12"/>
-          <w:szCs w:val="12"/>
-        </w:rPr>
-        <w:t xml:space="preserve"> -l temp-26-APR-19.csv</w:t>
-      </w:r>
-    </w:p>
-    <w:p>
-      <w:pPr>
-        <w:spacing w:after="0" w:line="220" w:lineRule="atLeast"/>
-        <w:rPr>
-          <w:rFonts w:ascii="Consolas" w:hAnsi="Consolas"/>
-          <w:sz w:val="12"/>
-          <w:szCs w:val="12"/>
-        </w:rPr>
-      </w:pPr>
-      <w:r>
-        <w:rPr>
-          <w:rFonts w:ascii="Consolas" w:hAnsi="Consolas"/>
-          <w:sz w:val="12"/>
-          <w:szCs w:val="12"/>
-        </w:rPr>
-        <w:t>2403018 temp-26-APR-19.csv</w:t>
-      </w:r>
-    </w:p>
-    <w:p>
-      <w:pPr>
-        <w:spacing w:after="0" w:line="220" w:lineRule="atLeast"/>
-        <w:rPr>
-          <w:rFonts w:ascii="Consolas" w:hAnsi="Consolas"/>
-          <w:sz w:val="12"/>
-          <w:szCs w:val="12"/>
-        </w:rPr>
-      </w:pPr>
-      <w:r>
-        <w:rPr>
-          <w:rFonts w:ascii="Consolas" w:hAnsi="Consolas"/>
-          <w:sz w:val="12"/>
-          <w:szCs w:val="12"/>
-        </w:rPr>
-        <w:t>#Cambiar el formato de las fechas</w:t>
-      </w:r>
-    </w:p>
-    <w:p>
-      <w:pPr>
-        <w:spacing w:after="0" w:line="220" w:lineRule="atLeast"/>
-        <w:rPr>
-          <w:rFonts w:ascii="Consolas" w:hAnsi="Consolas"/>
-          <w:sz w:val="12"/>
-          <w:szCs w:val="12"/>
-        </w:rPr>
-      </w:pPr>
+        <w:t>"../99</w:t>
+      </w:r>
       <w:r>
         <w:rPr>
           <w:rFonts w:ascii="Consolas" w:hAnsi="Consolas"/>
@@ -2136,7 +934,52 @@
           <w:szCs w:val="12"/>
           <w:highlight w:val="yellow"/>
         </w:rPr>
-        <w:t>awk -F\, -f ejercicio_p2.awk temp-26-APR-19.csv &gt; output-26-APR-19.csv</w:t>
+        <w:t xml:space="preserve">. </w:t>
+      </w:r>
+      <w:r>
+        <w:rPr>
+          <w:rFonts w:ascii="Consolas" w:hAnsi="Consolas"/>
+          <w:sz w:val="12"/>
+          <w:szCs w:val="12"/>
+          <w:highlight w:val="yellow"/>
+        </w:rPr>
+        <w:t>scripts/</w:t>
+      </w:r>
+      <w:r>
+        <w:rPr>
+          <w:rFonts w:ascii="Consolas" w:hAnsi="Consolas"/>
+          <w:sz w:val="12"/>
+          <w:szCs w:val="12"/>
+          <w:highlight w:val="yellow"/>
+        </w:rPr>
+        <w:t>funciones</w:t>
+      </w:r>
+      <w:r>
+        <w:rPr>
+          <w:rFonts w:ascii="Consolas" w:hAnsi="Consolas"/>
+          <w:sz w:val="12"/>
+          <w:szCs w:val="12"/>
+          <w:highlight w:val="yellow"/>
+        </w:rPr>
+        <w:t>_p2.awk</w:t>
+      </w:r>
+      <w:r>
+        <w:rPr>
+          <w:rFonts w:ascii="Consolas" w:hAnsi="Consolas"/>
+          <w:sz w:val="12"/>
+          <w:szCs w:val="12"/>
+          <w:highlight w:val="yellow"/>
+        </w:rPr>
+        <w:t>"</w:t>
+      </w:r>
+      <w:r>
+        <w:rPr>
+          <w:rFonts w:ascii="Consolas" w:hAnsi="Consolas"/>
+          <w:sz w:val="12"/>
+          <w:szCs w:val="12"/>
+          <w:highlight w:val="yellow"/>
+        </w:rPr>
+        <w:t xml:space="preserve"> temp-26-APR-19.csv &gt; output-26-APR-19.csv</w:t>
       </w:r>
     </w:p>
     <w:p>
@@ -2166,23 +1009,13 @@
           <w:szCs w:val="12"/>
         </w:rPr>
       </w:pPr>
-      <w:proofErr w:type="spellStart"/>
-      <w:r>
-        <w:rPr>
-          <w:rFonts w:ascii="Consolas" w:hAnsi="Consolas"/>
-          <w:sz w:val="12"/>
-          <w:szCs w:val="12"/>
-        </w:rPr>
-        <w:t>wc</w:t>
-      </w:r>
-      <w:proofErr w:type="spellEnd"/>
-      <w:r>
-        <w:rPr>
-          <w:rFonts w:ascii="Consolas" w:hAnsi="Consolas"/>
-          <w:sz w:val="12"/>
-          <w:szCs w:val="12"/>
-        </w:rPr>
-        <w:t xml:space="preserve"> -l output-26-APR-19.csv</w:t>
+      <w:r>
+        <w:rPr>
+          <w:rFonts w:ascii="Consolas" w:hAnsi="Consolas"/>
+          <w:sz w:val="12"/>
+          <w:szCs w:val="12"/>
+        </w:rPr>
+        <w:t>wc -l output-26-APR-19.csv</w:t>
       </w:r>
     </w:p>
     <w:p>
@@ -2218,11 +1051,11 @@
         <w:spacing w:after="0" w:line="220" w:lineRule="atLeast"/>
       </w:pPr>
       <w:r>
-        <w:object w:dxaOrig="1520" w:dyaOrig="985" w14:anchorId="2BFB49C5">
+        <w:object w:dxaOrig="1520" w:dyaOrig="985" w14:anchorId="6835C63E">
           <v:shape id="_x0000_i1029" type="#_x0000_t75" style="width:76.15pt;height:49.15pt" o:ole="">
             <v:imagedata r:id="rId9" o:title=""/>
           </v:shape>
-          <o:OLEObject Type="Embed" ProgID="Package" ShapeID="_x0000_i1029" DrawAspect="Icon" ObjectID="_1776375504" r:id="rId10"/>
+          <o:OLEObject Type="Embed" ProgID="Package" ShapeID="_x0000_i1029" DrawAspect="Icon" ObjectID="_1776437464" r:id="rId10"/>
         </w:object>
       </w:r>
     </w:p>
@@ -2479,23 +1312,13 @@
           <w:szCs w:val="12"/>
         </w:rPr>
       </w:pPr>
-      <w:proofErr w:type="spellStart"/>
-      <w:r>
-        <w:rPr>
-          <w:rFonts w:ascii="Consolas" w:hAnsi="Consolas"/>
-          <w:sz w:val="12"/>
-          <w:szCs w:val="12"/>
-        </w:rPr>
-        <w:t>tail</w:t>
-      </w:r>
-      <w:proofErr w:type="spellEnd"/>
-      <w:r>
-        <w:rPr>
-          <w:rFonts w:ascii="Consolas" w:hAnsi="Consolas"/>
-          <w:sz w:val="12"/>
-          <w:szCs w:val="12"/>
-        </w:rPr>
-        <w:t xml:space="preserve"> output-26-APR-19.csv</w:t>
+      <w:r>
+        <w:rPr>
+          <w:rFonts w:ascii="Consolas" w:hAnsi="Consolas"/>
+          <w:sz w:val="12"/>
+          <w:szCs w:val="12"/>
+        </w:rPr>
+        <w:t>tail output-26-APR-19.csv</w:t>
       </w:r>
     </w:p>
     <w:p>
@@ -2709,87 +1532,7 @@
           <w:sz w:val="14"/>
           <w:szCs w:val="14"/>
         </w:rPr>
-        <w:t xml:space="preserve">How </w:t>
-      </w:r>
-      <w:proofErr w:type="spellStart"/>
-      <w:r>
-        <w:rPr>
-          <w:sz w:val="14"/>
-          <w:szCs w:val="14"/>
-        </w:rPr>
-        <w:t>many</w:t>
-      </w:r>
-      <w:proofErr w:type="spellEnd"/>
-      <w:r>
-        <w:rPr>
-          <w:sz w:val="14"/>
-          <w:szCs w:val="14"/>
-        </w:rPr>
-        <w:t xml:space="preserve"> </w:t>
-      </w:r>
-      <w:proofErr w:type="spellStart"/>
-      <w:r>
-        <w:rPr>
-          <w:sz w:val="14"/>
-          <w:szCs w:val="14"/>
-        </w:rPr>
-        <w:t>datagrams</w:t>
-      </w:r>
-      <w:proofErr w:type="spellEnd"/>
-      <w:r>
-        <w:rPr>
-          <w:sz w:val="14"/>
-          <w:szCs w:val="14"/>
-        </w:rPr>
-        <w:t xml:space="preserve"> </w:t>
-      </w:r>
-      <w:proofErr w:type="spellStart"/>
-      <w:r>
-        <w:rPr>
-          <w:sz w:val="14"/>
-          <w:szCs w:val="14"/>
-        </w:rPr>
-        <w:t>were</w:t>
-      </w:r>
-      <w:proofErr w:type="spellEnd"/>
-      <w:r>
-        <w:rPr>
-          <w:sz w:val="14"/>
-          <w:szCs w:val="14"/>
-        </w:rPr>
-        <w:t xml:space="preserve"> </w:t>
-      </w:r>
-      <w:proofErr w:type="spellStart"/>
-      <w:r>
-        <w:rPr>
-          <w:sz w:val="14"/>
-          <w:szCs w:val="14"/>
-        </w:rPr>
-        <w:t>generated</w:t>
-      </w:r>
-      <w:proofErr w:type="spellEnd"/>
-      <w:r>
-        <w:rPr>
-          <w:sz w:val="14"/>
-          <w:szCs w:val="14"/>
-        </w:rPr>
-        <w:t xml:space="preserve"> </w:t>
-      </w:r>
-      <w:proofErr w:type="spellStart"/>
-      <w:r>
-        <w:rPr>
-          <w:sz w:val="14"/>
-          <w:szCs w:val="14"/>
-        </w:rPr>
-        <w:t>on</w:t>
-      </w:r>
-      <w:proofErr w:type="spellEnd"/>
-      <w:r>
-        <w:rPr>
-          <w:sz w:val="14"/>
-          <w:szCs w:val="14"/>
-        </w:rPr>
-        <w:t xml:space="preserve"> April 26 2019?</w:t>
+        <w:t>How many datagrams were generated on April 26 2019?</w:t>
       </w:r>
     </w:p>
     <w:p>
@@ -2819,23 +1562,13 @@
           <w:szCs w:val="12"/>
         </w:rPr>
       </w:pPr>
-      <w:proofErr w:type="spellStart"/>
-      <w:r>
-        <w:rPr>
-          <w:rFonts w:ascii="Consolas" w:hAnsi="Consolas"/>
-          <w:sz w:val="12"/>
-          <w:szCs w:val="12"/>
-        </w:rPr>
-        <w:t>wc</w:t>
-      </w:r>
-      <w:proofErr w:type="spellEnd"/>
-      <w:r>
-        <w:rPr>
-          <w:rFonts w:ascii="Consolas" w:hAnsi="Consolas"/>
-          <w:sz w:val="12"/>
-          <w:szCs w:val="12"/>
-        </w:rPr>
-        <w:t xml:space="preserve"> -l output-26-APR-19.csv</w:t>
+      <w:r>
+        <w:rPr>
+          <w:rFonts w:ascii="Consolas" w:hAnsi="Consolas"/>
+          <w:sz w:val="12"/>
+          <w:szCs w:val="12"/>
+        </w:rPr>
+        <w:t>wc -l output-26-APR-19.csv</w:t>
       </w:r>
     </w:p>
     <w:p>
@@ -2886,167 +1619,7 @@
           <w:sz w:val="14"/>
           <w:szCs w:val="14"/>
         </w:rPr>
-        <w:t xml:space="preserve">Plot a </w:t>
-      </w:r>
-      <w:proofErr w:type="spellStart"/>
-      <w:r>
-        <w:rPr>
-          <w:sz w:val="14"/>
-          <w:szCs w:val="14"/>
-        </w:rPr>
-        <w:t>histogram</w:t>
-      </w:r>
-      <w:proofErr w:type="spellEnd"/>
-      <w:r>
-        <w:rPr>
-          <w:sz w:val="14"/>
-          <w:szCs w:val="14"/>
-        </w:rPr>
-        <w:t xml:space="preserve"> </w:t>
-      </w:r>
-      <w:proofErr w:type="spellStart"/>
-      <w:r>
-        <w:rPr>
-          <w:sz w:val="14"/>
-          <w:szCs w:val="14"/>
-        </w:rPr>
-        <w:t>of</w:t>
-      </w:r>
-      <w:proofErr w:type="spellEnd"/>
-      <w:r>
-        <w:rPr>
-          <w:sz w:val="14"/>
-          <w:szCs w:val="14"/>
-        </w:rPr>
-        <w:t xml:space="preserve"> </w:t>
-      </w:r>
-      <w:proofErr w:type="spellStart"/>
-      <w:r>
-        <w:rPr>
-          <w:sz w:val="14"/>
-          <w:szCs w:val="14"/>
-        </w:rPr>
-        <w:t>datagrams</w:t>
-      </w:r>
-      <w:proofErr w:type="spellEnd"/>
-      <w:r>
-        <w:rPr>
-          <w:sz w:val="14"/>
-          <w:szCs w:val="14"/>
-        </w:rPr>
-        <w:t xml:space="preserve"> </w:t>
-      </w:r>
-      <w:proofErr w:type="spellStart"/>
-      <w:r>
-        <w:rPr>
-          <w:sz w:val="14"/>
-          <w:szCs w:val="14"/>
-        </w:rPr>
-        <w:t>generated</w:t>
-      </w:r>
-      <w:proofErr w:type="spellEnd"/>
-      <w:r>
-        <w:rPr>
-          <w:sz w:val="14"/>
-          <w:szCs w:val="14"/>
-        </w:rPr>
-        <w:t xml:space="preserve"> </w:t>
-      </w:r>
-      <w:proofErr w:type="spellStart"/>
-      <w:r>
-        <w:rPr>
-          <w:sz w:val="14"/>
-          <w:szCs w:val="14"/>
-        </w:rPr>
-        <w:t>by</w:t>
-      </w:r>
-      <w:proofErr w:type="spellEnd"/>
-      <w:r>
-        <w:rPr>
-          <w:sz w:val="14"/>
-          <w:szCs w:val="14"/>
-        </w:rPr>
-        <w:t xml:space="preserve"> minute </w:t>
-      </w:r>
-      <w:proofErr w:type="spellStart"/>
-      <w:r>
-        <w:rPr>
-          <w:sz w:val="14"/>
-          <w:szCs w:val="14"/>
-        </w:rPr>
-        <w:t>using</w:t>
-      </w:r>
-      <w:proofErr w:type="spellEnd"/>
-      <w:r>
-        <w:rPr>
-          <w:sz w:val="14"/>
-          <w:szCs w:val="14"/>
-        </w:rPr>
-        <w:t xml:space="preserve"> Python </w:t>
-      </w:r>
-      <w:proofErr w:type="spellStart"/>
-      <w:r>
-        <w:rPr>
-          <w:sz w:val="14"/>
-          <w:szCs w:val="14"/>
-        </w:rPr>
-        <w:t>or</w:t>
-      </w:r>
-      <w:proofErr w:type="spellEnd"/>
-      <w:r>
-        <w:rPr>
-          <w:sz w:val="14"/>
-          <w:szCs w:val="14"/>
-        </w:rPr>
-        <w:t xml:space="preserve"> R </w:t>
-      </w:r>
-      <w:proofErr w:type="spellStart"/>
-      <w:r>
-        <w:rPr>
-          <w:sz w:val="14"/>
-          <w:szCs w:val="14"/>
-        </w:rPr>
-        <w:t>or</w:t>
-      </w:r>
-      <w:proofErr w:type="spellEnd"/>
-      <w:r>
-        <w:rPr>
-          <w:sz w:val="14"/>
-          <w:szCs w:val="14"/>
-        </w:rPr>
-        <w:t xml:space="preserve"> </w:t>
-      </w:r>
-      <w:proofErr w:type="spellStart"/>
-      <w:r>
-        <w:rPr>
-          <w:sz w:val="14"/>
-          <w:szCs w:val="14"/>
-        </w:rPr>
-        <w:t>another</w:t>
-      </w:r>
-      <w:proofErr w:type="spellEnd"/>
-      <w:r>
-        <w:rPr>
-          <w:sz w:val="14"/>
-          <w:szCs w:val="14"/>
-        </w:rPr>
-        <w:t xml:space="preserve"> </w:t>
-      </w:r>
-      <w:proofErr w:type="spellStart"/>
-      <w:r>
-        <w:rPr>
-          <w:sz w:val="14"/>
-          <w:szCs w:val="14"/>
-        </w:rPr>
-        <w:t>tool</w:t>
-      </w:r>
-      <w:proofErr w:type="spellEnd"/>
-      <w:r>
-        <w:rPr>
-          <w:sz w:val="14"/>
-          <w:szCs w:val="14"/>
-        </w:rPr>
-        <w:t>.</w:t>
+        <w:t>Plot a histogram of datagrams generated by minute using Python or R or another tool.</w:t>
       </w:r>
     </w:p>
     <w:p>
@@ -3115,21 +1688,12 @@
           <w:szCs w:val="14"/>
         </w:rPr>
       </w:pPr>
-      <w:proofErr w:type="spellStart"/>
-      <w:r>
-        <w:rPr>
-          <w:sz w:val="14"/>
-          <w:szCs w:val="14"/>
-        </w:rPr>
-        <w:t>Codigo</w:t>
-      </w:r>
-      <w:proofErr w:type="spellEnd"/>
-      <w:r>
-        <w:rPr>
-          <w:sz w:val="14"/>
-          <w:szCs w:val="14"/>
-        </w:rPr>
-        <w:t xml:space="preserve"> en Python para generarlo </w:t>
+      <w:r>
+        <w:rPr>
+          <w:sz w:val="14"/>
+          <w:szCs w:val="14"/>
+        </w:rPr>
+        <w:t xml:space="preserve">Codigo en Python para generarlo </w:t>
       </w:r>
     </w:p>
     <w:p>
@@ -3150,7 +1714,7 @@
           <v:shape id="_x0000_i1027" type="#_x0000_t75" style="width:76.15pt;height:49.15pt" o:ole="">
             <v:imagedata r:id="rId12" o:title=""/>
           </v:shape>
-          <o:OLEObject Type="Embed" ProgID="Package" ShapeID="_x0000_i1027" DrawAspect="Icon" ObjectID="_1776375505" r:id="rId13"/>
+          <o:OLEObject Type="Embed" ProgID="Package" ShapeID="_x0000_i1027" DrawAspect="Icon" ObjectID="_1776437465" r:id="rId13"/>
         </w:object>
       </w:r>
     </w:p>

</xml_diff>